<commit_message>
finished report except conclusion and example images
</commit_message>
<xml_diff>
--- a/HW4/targil4.docx
+++ b/HW4/targil4.docx
@@ -379,20 +379,8 @@
           <w:szCs w:val="60"/>
           <w:lang w:val="en-US"/>
         </w:rPr>
-        <w:t xml:space="preserve">Face Recognition Using </w:t>
-      </w:r>
-      <w:proofErr w:type="spellStart"/>
-      <w:r>
-        <w:rPr>
-          <w:rFonts w:cs="David"/>
-          <w:color w:val="0A0A0A"/>
-          <w:sz w:val="60"/>
-          <w:szCs w:val="60"/>
-          <w:lang w:val="en-US"/>
-        </w:rPr>
-        <w:t>Pytorch</w:t>
-      </w:r>
-      <w:proofErr w:type="spellEnd"/>
+        <w:t>Face Recognition Using Pytorch</w:t>
+      </w:r>
     </w:p>
     <w:p>
       <w:pPr>
@@ -807,6 +795,186 @@
       </w:pPr>
       <w:r>
         <w:rPr>
+          <w:rFonts w:ascii="David" w:hAnsi="David" w:cs="David" w:hint="cs"/>
+          <w:sz w:val="32"/>
+          <w:szCs w:val="32"/>
+          <w:rtl/>
+          <w:lang w:val="en-US"/>
+        </w:rPr>
+        <w:t>בתרגיל זה אנו מקבלים אלגוריתם לזיהוי ואיתור פנים בתמונות וסרטונים.</w:t>
+      </w:r>
+    </w:p>
+    <w:p>
+      <w:pPr>
+        <w:bidi/>
+        <w:rPr>
+          <w:rFonts w:ascii="David" w:hAnsi="David" w:cs="David"/>
+          <w:sz w:val="32"/>
+          <w:szCs w:val="32"/>
+          <w:rtl/>
+          <w:lang w:val="en-US"/>
+        </w:rPr>
+      </w:pPr>
+      <w:r>
+        <w:rPr>
+          <w:rFonts w:ascii="David" w:hAnsi="David" w:cs="David" w:hint="cs"/>
+          <w:sz w:val="32"/>
+          <w:szCs w:val="32"/>
+          <w:rtl/>
+          <w:lang w:val="en-US"/>
+        </w:rPr>
+        <w:t xml:space="preserve">אלגוריתם </w:t>
+      </w:r>
+      <w:r>
+        <w:rPr>
+          <w:rFonts w:ascii="David" w:hAnsi="David" w:cs="David" w:hint="cs"/>
+          <w:sz w:val="32"/>
+          <w:szCs w:val="32"/>
+          <w:rtl/>
+          <w:lang w:val="en-US"/>
+        </w:rPr>
+        <w:t xml:space="preserve">זה, שנקרא </w:t>
+      </w:r>
+      <w:r>
+        <w:rPr>
+          <w:rFonts w:ascii="David" w:hAnsi="David" w:cs="David"/>
+          <w:sz w:val="32"/>
+          <w:szCs w:val="32"/>
+          <w:lang w:val="en-US"/>
+        </w:rPr>
+        <w:t>MTCNN</w:t>
+      </w:r>
+      <w:r>
+        <w:rPr>
+          <w:rFonts w:ascii="David" w:hAnsi="David" w:cs="David" w:hint="cs"/>
+          <w:sz w:val="32"/>
+          <w:szCs w:val="32"/>
+          <w:rtl/>
+          <w:lang w:val="en-US"/>
+        </w:rPr>
+        <w:t>, כבר אומן מראש ולמיטב ידיעתנו זהו המימוש המהיר ביותר שקיים כיום.</w:t>
+      </w:r>
+    </w:p>
+    <w:p>
+      <w:pPr>
+        <w:bidi/>
+        <w:rPr>
+          <w:rFonts w:ascii="David" w:hAnsi="David" w:cs="David"/>
+          <w:sz w:val="32"/>
+          <w:szCs w:val="32"/>
+          <w:rtl/>
+          <w:lang w:val="en-US"/>
+        </w:rPr>
+      </w:pPr>
+      <w:r>
+        <w:rPr>
+          <w:rFonts w:ascii="David" w:hAnsi="David" w:cs="David" w:hint="cs"/>
+          <w:sz w:val="32"/>
+          <w:szCs w:val="32"/>
+          <w:rtl/>
+          <w:lang w:val="en-US"/>
+        </w:rPr>
+        <w:t>בתרגיל אנו מבצעים שני שלבים.</w:t>
+      </w:r>
+    </w:p>
+    <w:p>
+      <w:pPr>
+        <w:bidi/>
+        <w:rPr>
+          <w:rFonts w:ascii="David" w:hAnsi="David" w:cs="David"/>
+          <w:sz w:val="32"/>
+          <w:szCs w:val="32"/>
+          <w:rtl/>
+          <w:lang w:val="en-US"/>
+        </w:rPr>
+      </w:pPr>
+      <w:r>
+        <w:rPr>
+          <w:rFonts w:ascii="David" w:hAnsi="David" w:cs="David" w:hint="cs"/>
+          <w:sz w:val="32"/>
+          <w:szCs w:val="32"/>
+          <w:rtl/>
+          <w:lang w:val="en-US"/>
+        </w:rPr>
+        <w:t>בשלב הראשון מריצים את האלגוריתם על מספר תמונות, והאלגוריתם מזהה פרצופים, ומדפיס לנו באיזו רמת דיוק או וודאות הוא זיהה פרצוף בתמונות אלו.</w:t>
+      </w:r>
+    </w:p>
+    <w:p>
+      <w:pPr>
+        <w:bidi/>
+        <w:rPr>
+          <w:rFonts w:ascii="David" w:hAnsi="David" w:cs="David"/>
+          <w:sz w:val="32"/>
+          <w:szCs w:val="32"/>
+          <w:rtl/>
+          <w:lang w:val="en-US"/>
+        </w:rPr>
+      </w:pPr>
+      <w:r>
+        <w:rPr>
+          <w:rFonts w:ascii="David" w:hAnsi="David" w:cs="David" w:hint="cs"/>
+          <w:sz w:val="32"/>
+          <w:szCs w:val="32"/>
+          <w:rtl/>
+          <w:lang w:val="en-US"/>
+        </w:rPr>
+        <w:t>בשלב השני, האלגוריתם מקבל כקלט סרטון, קולט בסרטון זה את כל הפריימים, ובכל פריים מבצע את פעולת ה-</w:t>
+      </w:r>
+      <w:r>
+        <w:rPr>
+          <w:rFonts w:ascii="David" w:hAnsi="David" w:cs="David"/>
+          <w:sz w:val="32"/>
+          <w:szCs w:val="32"/>
+          <w:lang w:val="en-US"/>
+        </w:rPr>
+        <w:t>detect</w:t>
+      </w:r>
+      <w:r>
+        <w:rPr>
+          <w:rFonts w:ascii="David" w:hAnsi="David" w:cs="David" w:hint="cs"/>
+          <w:sz w:val="32"/>
+          <w:szCs w:val="32"/>
+          <w:rtl/>
+          <w:lang w:val="en-US"/>
+        </w:rPr>
+        <w:t xml:space="preserve"> של האלגוריתם אשר מזהה את כלל הפרצופים בפריים ומצייר ריבוע אדום סביב פרצוף זה.</w:t>
+      </w:r>
+    </w:p>
+    <w:p>
+      <w:pPr>
+        <w:bidi/>
+        <w:rPr>
+          <w:rFonts w:ascii="David" w:hAnsi="David" w:cs="David" w:hint="cs"/>
+          <w:sz w:val="32"/>
+          <w:szCs w:val="32"/>
+          <w:rtl/>
+          <w:lang w:val="en-US"/>
+        </w:rPr>
+      </w:pPr>
+      <w:r>
+        <w:rPr>
+          <w:rFonts w:ascii="David" w:hAnsi="David" w:cs="David" w:hint="cs"/>
+          <w:sz w:val="32"/>
+          <w:szCs w:val="32"/>
+          <w:rtl/>
+          <w:lang w:val="en-US"/>
+        </w:rPr>
+        <w:t>כפלט האלגוריתם מחזיר את אותו הסרטון אך עם הריבועים האדומים מודבקים על הסרטון.</w:t>
+      </w:r>
+    </w:p>
+    <w:p>
+      <w:pPr>
+        <w:bidi/>
+        <w:rPr>
+          <w:rFonts w:ascii="David" w:hAnsi="David" w:cs="David"/>
+          <w:sz w:val="32"/>
+          <w:szCs w:val="32"/>
+          <w:rtl/>
+          <w:lang w:val="en-US"/>
+        </w:rPr>
+      </w:pPr>
+      <w:r>
+        <w:rPr>
           <w:rFonts w:ascii="David" w:hAnsi="David" w:cs="David"/>
           <w:sz w:val="32"/>
           <w:szCs w:val="32"/>
@@ -851,6 +1019,53 @@
         <w:bidi/>
         <w:rPr>
           <w:rFonts w:cs="David"/>
+          <w:sz w:val="32"/>
+          <w:szCs w:val="32"/>
+          <w:u w:val="none"/>
+          <w:rtl/>
+          <w:lang w:val="en-US"/>
+        </w:rPr>
+      </w:pPr>
+      <w:r>
+        <w:rPr>
+          <w:rFonts w:cs="David" w:hint="cs"/>
+          <w:sz w:val="32"/>
+          <w:szCs w:val="32"/>
+          <w:u w:val="none"/>
+          <w:rtl/>
+          <w:lang w:val="en-US"/>
+        </w:rPr>
+        <w:t xml:space="preserve">דוגמא ראשונה </w:t>
+      </w:r>
+      <w:r>
+        <w:rPr>
+          <w:rFonts w:cs="David"/>
+          <w:sz w:val="32"/>
+          <w:szCs w:val="32"/>
+          <w:u w:val="none"/>
+          <w:rtl/>
+          <w:lang w:val="en-US"/>
+        </w:rPr>
+        <w:t>–</w:t>
+      </w:r>
+      <w:r>
+        <w:rPr>
+          <w:rFonts w:cs="David" w:hint="cs"/>
+          <w:sz w:val="32"/>
+          <w:szCs w:val="32"/>
+          <w:u w:val="none"/>
+          <w:rtl/>
+          <w:lang w:val="en-US"/>
+        </w:rPr>
+        <w:t xml:space="preserve"> וודאות זיהוי פרצוף בתמונה:</w:t>
+      </w:r>
+    </w:p>
+    <w:p>
+      <w:pPr>
+        <w:pStyle w:val="Heading1"/>
+        <w:bidi/>
+        <w:rPr>
+          <w:rFonts w:cs="David"/>
           <w:b/>
           <w:bCs w:val="0"/>
           <w:sz w:val="32"/>
@@ -860,6 +1075,366 @@
           <w:lang w:val="en-US"/>
         </w:rPr>
       </w:pPr>
+      <w:r>
+        <w:rPr>
+          <w:rFonts w:cs="David" w:hint="cs"/>
+          <w:b/>
+          <w:bCs w:val="0"/>
+          <w:sz w:val="32"/>
+          <w:szCs w:val="32"/>
+          <w:u w:val="none"/>
+          <w:rtl/>
+          <w:lang w:val="en-US"/>
+        </w:rPr>
+        <w:t xml:space="preserve">בשלב הראשון כמובן מייבאים ספריות נחוצות, במקרה שלנו החשובה ביותר היא </w:t>
+      </w:r>
+      <w:r>
+        <w:rPr>
+          <w:rFonts w:cs="David"/>
+          <w:sz w:val="32"/>
+          <w:szCs w:val="32"/>
+          <w:u w:val="none"/>
+          <w:lang w:val="en-US"/>
+        </w:rPr>
+        <w:t>MTCNN</w:t>
+      </w:r>
+      <w:r>
+        <w:rPr>
+          <w:rFonts w:cs="David" w:hint="cs"/>
+          <w:b/>
+          <w:bCs w:val="0"/>
+          <w:sz w:val="32"/>
+          <w:szCs w:val="32"/>
+          <w:u w:val="none"/>
+          <w:rtl/>
+          <w:lang w:val="en-US"/>
+        </w:rPr>
+        <w:t xml:space="preserve"> מתוך </w:t>
+      </w:r>
+      <w:r>
+        <w:rPr>
+          <w:rFonts w:cs="David"/>
+          <w:sz w:val="32"/>
+          <w:szCs w:val="32"/>
+          <w:u w:val="none"/>
+          <w:lang w:val="en-US"/>
+        </w:rPr>
+        <w:t>facenet</w:t>
+      </w:r>
+      <w:r>
+        <w:rPr>
+          <w:rFonts w:cs="David" w:hint="cs"/>
+          <w:b/>
+          <w:bCs w:val="0"/>
+          <w:sz w:val="32"/>
+          <w:szCs w:val="32"/>
+          <w:u w:val="none"/>
+          <w:rtl/>
+          <w:lang w:val="en-US"/>
+        </w:rPr>
+        <w:t>.</w:t>
+      </w:r>
+    </w:p>
+    <w:p>
+      <w:pPr>
+        <w:pStyle w:val="Heading1"/>
+        <w:bidi/>
+        <w:rPr>
+          <w:rFonts w:cs="David"/>
+          <w:b/>
+          <w:bCs w:val="0"/>
+          <w:sz w:val="32"/>
+          <w:szCs w:val="32"/>
+          <w:u w:val="none"/>
+          <w:rtl/>
+          <w:lang w:val="en-US"/>
+        </w:rPr>
+      </w:pPr>
+      <w:r>
+        <w:rPr>
+          <w:rFonts w:cs="David" w:hint="cs"/>
+          <w:b/>
+          <w:bCs w:val="0"/>
+          <w:sz w:val="32"/>
+          <w:szCs w:val="32"/>
+          <w:u w:val="none"/>
+          <w:rtl/>
+          <w:lang w:val="en-US"/>
+        </w:rPr>
+        <w:t xml:space="preserve"> מגדירים את המודל שבו נשתמש, וטוענים את האלגוריתם שאומן מראש.</w:t>
+      </w:r>
+    </w:p>
+    <w:p>
+      <w:pPr>
+        <w:pStyle w:val="Heading1"/>
+        <w:bidi/>
+        <w:rPr>
+          <w:rFonts w:cs="David"/>
+          <w:b/>
+          <w:bCs w:val="0"/>
+          <w:sz w:val="32"/>
+          <w:szCs w:val="32"/>
+          <w:u w:val="none"/>
+          <w:rtl/>
+          <w:lang w:val="en-US"/>
+        </w:rPr>
+      </w:pPr>
+      <w:r>
+        <w:rPr>
+          <w:rFonts w:cs="David" w:hint="cs"/>
+          <w:b/>
+          <w:bCs w:val="0"/>
+          <w:sz w:val="32"/>
+          <w:szCs w:val="32"/>
+          <w:u w:val="none"/>
+          <w:rtl/>
+          <w:lang w:val="en-US"/>
+        </w:rPr>
+        <w:t>לאחר מכן טוענים את מסד הנתונים,</w:t>
+      </w:r>
+      <w:r>
+        <w:rPr>
+          <w:rFonts w:cs="David" w:hint="cs"/>
+          <w:b/>
+          <w:bCs w:val="0"/>
+          <w:sz w:val="32"/>
+          <w:szCs w:val="32"/>
+          <w:u w:val="none"/>
+          <w:rtl/>
+          <w:lang w:val="en-US"/>
+        </w:rPr>
+        <w:t xml:space="preserve"> שקיים ב-</w:t>
+      </w:r>
+      <w:r>
+        <w:rPr>
+          <w:rFonts w:cs="David"/>
+          <w:sz w:val="32"/>
+          <w:szCs w:val="32"/>
+          <w:u w:val="none"/>
+          <w:lang w:val="en-US"/>
+        </w:rPr>
+        <w:t>repo</w:t>
+      </w:r>
+      <w:r>
+        <w:rPr>
+          <w:rFonts w:cs="David" w:hint="cs"/>
+          <w:b/>
+          <w:bCs w:val="0"/>
+          <w:sz w:val="32"/>
+          <w:szCs w:val="32"/>
+          <w:u w:val="none"/>
+          <w:rtl/>
+          <w:lang w:val="en-US"/>
+        </w:rPr>
+        <w:t>. מדובר ב-5 תמונות של מפורסמים.</w:t>
+      </w:r>
+    </w:p>
+    <w:p>
+      <w:pPr>
+        <w:pStyle w:val="Heading1"/>
+        <w:bidi/>
+        <w:rPr>
+          <w:rFonts w:cs="David"/>
+          <w:b/>
+          <w:bCs w:val="0"/>
+          <w:sz w:val="32"/>
+          <w:szCs w:val="32"/>
+          <w:u w:val="none"/>
+          <w:rtl/>
+          <w:lang w:val="en-US"/>
+        </w:rPr>
+      </w:pPr>
+      <w:r>
+        <w:rPr>
+          <w:rFonts w:cs="David" w:hint="cs"/>
+          <w:b/>
+          <w:bCs w:val="0"/>
+          <w:sz w:val="32"/>
+          <w:szCs w:val="32"/>
+          <w:u w:val="none"/>
+          <w:rtl/>
+          <w:lang w:val="en-US"/>
+        </w:rPr>
+        <w:t>לבסוף מריצים את האלגוריתם על התמונות וניתן לראות כי בכולן האלגוריתם מזהה פרצופים עם וודאות של קרוב ל-100%.</w:t>
+      </w:r>
+    </w:p>
+    <w:p>
+      <w:pPr>
+        <w:pStyle w:val="Heading1"/>
+        <w:bidi/>
+        <w:rPr>
+          <w:rFonts w:cs="David"/>
+          <w:b/>
+          <w:bCs w:val="0"/>
+          <w:sz w:val="32"/>
+          <w:szCs w:val="32"/>
+          <w:u w:val="none"/>
+          <w:rtl/>
+          <w:lang w:val="en-US"/>
+        </w:rPr>
+      </w:pPr>
+    </w:p>
+    <w:p>
+      <w:pPr>
+        <w:pStyle w:val="Heading1"/>
+        <w:bidi/>
+        <w:rPr>
+          <w:rFonts w:cs="David"/>
+          <w:sz w:val="32"/>
+          <w:szCs w:val="32"/>
+          <w:u w:val="none"/>
+          <w:rtl/>
+          <w:lang w:val="en-US"/>
+        </w:rPr>
+      </w:pPr>
+      <w:r>
+        <w:rPr>
+          <w:rFonts w:cs="David" w:hint="cs"/>
+          <w:sz w:val="32"/>
+          <w:szCs w:val="32"/>
+          <w:u w:val="none"/>
+          <w:rtl/>
+          <w:lang w:val="en-US"/>
+        </w:rPr>
+        <w:t xml:space="preserve">דוגמא שניה </w:t>
+      </w:r>
+      <w:r>
+        <w:rPr>
+          <w:rFonts w:cs="David"/>
+          <w:sz w:val="32"/>
+          <w:szCs w:val="32"/>
+          <w:u w:val="none"/>
+          <w:rtl/>
+          <w:lang w:val="en-US"/>
+        </w:rPr>
+        <w:t>–</w:t>
+      </w:r>
+      <w:r>
+        <w:rPr>
+          <w:rFonts w:cs="David" w:hint="cs"/>
+          <w:sz w:val="32"/>
+          <w:szCs w:val="32"/>
+          <w:u w:val="none"/>
+          <w:rtl/>
+          <w:lang w:val="en-US"/>
+        </w:rPr>
+        <w:t xml:space="preserve"> זיהוי פרצופים בסרטון:</w:t>
+      </w:r>
+    </w:p>
+    <w:p>
+      <w:pPr>
+        <w:pStyle w:val="Heading1"/>
+        <w:bidi/>
+        <w:rPr>
+          <w:rFonts w:cs="David"/>
+          <w:b/>
+          <w:bCs w:val="0"/>
+          <w:sz w:val="32"/>
+          <w:szCs w:val="32"/>
+          <w:u w:val="none"/>
+          <w:rtl/>
+          <w:lang w:val="en-US"/>
+        </w:rPr>
+      </w:pPr>
+      <w:r>
+        <w:rPr>
+          <w:rFonts w:cs="David" w:hint="cs"/>
+          <w:b/>
+          <w:bCs w:val="0"/>
+          <w:sz w:val="32"/>
+          <w:szCs w:val="32"/>
+          <w:u w:val="none"/>
+          <w:rtl/>
+          <w:lang w:val="en-US"/>
+        </w:rPr>
+        <w:t>השלבים הראשונים דומים לדוגמא הראשונה, מייבאים את הספריות הנחוצות, מגדירים את המודל וטוענים את האלגוריתם שכבר אומן.</w:t>
+      </w:r>
+    </w:p>
+    <w:p>
+      <w:pPr>
+        <w:pStyle w:val="Heading1"/>
+        <w:bidi/>
+        <w:rPr>
+          <w:rFonts w:cs="David"/>
+          <w:b/>
+          <w:bCs w:val="0"/>
+          <w:sz w:val="32"/>
+          <w:szCs w:val="32"/>
+          <w:u w:val="none"/>
+          <w:rtl/>
+          <w:lang w:val="en-US"/>
+        </w:rPr>
+      </w:pPr>
+      <w:r>
+        <w:rPr>
+          <w:rFonts w:cs="David" w:hint="cs"/>
+          <w:b/>
+          <w:bCs w:val="0"/>
+          <w:sz w:val="32"/>
+          <w:szCs w:val="32"/>
+          <w:u w:val="none"/>
+          <w:rtl/>
+          <w:lang w:val="en-US"/>
+        </w:rPr>
+        <w:t>כעת נותנים לאלגוריתם כקלט סרטון, הוא מחלץ ממנו את כל הפריימים ושומר אותם במערך. לאחר מכן מעביר את כל הפריימים האלו באלגוריתם והאלגוריתם מבצע זיהוי פנים בכל אחד מהפריימים ומצייר את הריבוע.</w:t>
+      </w:r>
+    </w:p>
+    <w:p>
+      <w:pPr>
+        <w:pStyle w:val="Heading1"/>
+        <w:bidi/>
+        <w:rPr>
+          <w:rFonts w:cs="David"/>
+          <w:b/>
+          <w:bCs w:val="0"/>
+          <w:sz w:val="32"/>
+          <w:szCs w:val="32"/>
+          <w:u w:val="none"/>
+          <w:rtl/>
+          <w:lang w:val="en-US"/>
+        </w:rPr>
+      </w:pPr>
+      <w:r>
+        <w:rPr>
+          <w:rFonts w:cs="David" w:hint="cs"/>
+          <w:b/>
+          <w:bCs w:val="0"/>
+          <w:sz w:val="32"/>
+          <w:szCs w:val="32"/>
+          <w:u w:val="none"/>
+          <w:rtl/>
+          <w:lang w:val="en-US"/>
+        </w:rPr>
+        <w:t>בשלב האחרון הפריימים עם הריבועים על הפנים מתחברים לסרטון ונשמרים בשם ומיקום שנבחר.</w:t>
+      </w:r>
+    </w:p>
+    <w:p>
+      <w:pPr>
+        <w:pStyle w:val="Heading1"/>
+        <w:bidi/>
+        <w:rPr>
+          <w:rFonts w:cs="David" w:hint="cs"/>
+          <w:b/>
+          <w:bCs w:val="0"/>
+          <w:sz w:val="32"/>
+          <w:szCs w:val="32"/>
+          <w:u w:val="none"/>
+          <w:lang w:val="en-US"/>
+        </w:rPr>
+      </w:pPr>
+      <w:r>
+        <w:rPr>
+          <w:rFonts w:cs="David" w:hint="cs"/>
+          <w:b/>
+          <w:bCs w:val="0"/>
+          <w:sz w:val="32"/>
+          <w:szCs w:val="32"/>
+          <w:u w:val="none"/>
+          <w:rtl/>
+          <w:lang w:val="en-US"/>
+        </w:rPr>
+        <w:t>במימוש שלנו, הרצנו את האלגוריתם על הסרטון המסופק בתרגיל, ובנוסף הרצנו על סרטון אחר שהעלנו מהדרייב שלנו, סרטון עם מספר רב יותר של פרצופים. ניתן לראות שהאלגוריתם הצליח לעבד גם את הסרטון הזה. התוצאה מצורפת בקישורים מטה.</w:t>
+      </w:r>
     </w:p>
     <w:p>
       <w:pPr>
@@ -1018,6 +1593,7 @@
           <w:rFonts w:ascii="David" w:hAnsi="David" w:cs="David"/>
           <w:sz w:val="32"/>
           <w:szCs w:val="32"/>
+          <w:rtl/>
           <w:lang w:val="en-US"/>
         </w:rPr>
       </w:pPr>
@@ -1042,7 +1618,52 @@
           <w:rtl/>
           <w:lang w:val="en-US"/>
         </w:rPr>
-        <w:t xml:space="preserve"> לסרטון של תוצאות הרצה.</w:t>
+        <w:t xml:space="preserve"> לסרטון של תוצאות הרצה</w:t>
+      </w:r>
+      <w:r>
+        <w:rPr>
+          <w:rFonts w:ascii="David" w:hAnsi="David" w:cs="David" w:hint="cs"/>
+          <w:sz w:val="32"/>
+          <w:szCs w:val="32"/>
+          <w:rtl/>
+          <w:lang w:val="en-US"/>
+        </w:rPr>
+        <w:t xml:space="preserve"> של החלק הראשון.</w:t>
+      </w:r>
+    </w:p>
+    <w:p>
+      <w:pPr>
+        <w:bidi/>
+        <w:spacing w:line="360" w:lineRule="auto"/>
+        <w:rPr>
+          <w:rFonts w:ascii="David" w:hAnsi="David" w:cs="David"/>
+          <w:sz w:val="32"/>
+          <w:szCs w:val="32"/>
+          <w:lang w:val="en-US"/>
+        </w:rPr>
+      </w:pPr>
+      <w:hyperlink r:id="rId10" w:history="1">
+        <w:r>
+          <w:rPr>
+            <w:rStyle w:val="Hyperlink"/>
+            <w:rFonts w:ascii="David" w:hAnsi="David" w:cs="David" w:hint="cs"/>
+            <w:sz w:val="32"/>
+            <w:szCs w:val="32"/>
+            <w:rtl/>
+            <w:lang w:val="en-US"/>
+          </w:rPr>
+          <w:t>קישור</w:t>
+        </w:r>
+      </w:hyperlink>
+      <w:r>
+        <w:rPr>
+          <w:rFonts w:ascii="David" w:hAnsi="David" w:cs="David" w:hint="cs"/>
+          <w:sz w:val="32"/>
+          <w:szCs w:val="32"/>
+          <w:rtl/>
+          <w:lang w:val="en-US"/>
+        </w:rPr>
+        <w:t xml:space="preserve"> לסרטון של תוצאות הרצה של החלק השני על סרטון שהעלנו מהדרייב שלנו.</w:t>
       </w:r>
     </w:p>
     <w:p>
@@ -1089,57 +1710,6 @@
         <w:lastRenderedPageBreak/>
         <w:t>תמונות לדוגמא:</w:t>
       </w:r>
-      <w:r>
-        <w:rPr>
-          <w:rFonts w:ascii="David" w:hAnsi="David" w:cs="David"/>
-          <w:noProof/>
-          <w:sz w:val="32"/>
-          <w:szCs w:val="32"/>
-          <w:rtl/>
-          <w:lang w:val="he-IL"/>
-        </w:rPr>
-        <w:drawing>
-          <wp:inline distT="0" distB="0" distL="0" distR="0" wp14:anchorId="69B6E63F" wp14:editId="5567C503">
-            <wp:extent cx="5943600" cy="1525270"/>
-            <wp:effectExtent l="0" t="0" r="0" b="0"/>
-            <wp:docPr id="9" name="Picture 9" descr="Text&#10;&#10;Description automatically generated with medium confidence"/>
-            <wp:cNvGraphicFramePr>
-              <a:graphicFrameLocks xmlns:a="http://schemas.openxmlformats.org/drawingml/2006/main" noChangeAspect="1"/>
-            </wp:cNvGraphicFramePr>
-            <a:graphic xmlns:a="http://schemas.openxmlformats.org/drawingml/2006/main">
-              <a:graphicData uri="http://schemas.openxmlformats.org/drawingml/2006/picture">
-                <pic:pic xmlns:pic="http://schemas.openxmlformats.org/drawingml/2006/picture">
-                  <pic:nvPicPr>
-                    <pic:cNvPr id="9" name="Picture 9" descr="Text&#10;&#10;Description automatically generated with medium confidence"/>
-                    <pic:cNvPicPr/>
-                  </pic:nvPicPr>
-                  <pic:blipFill>
-                    <a:blip r:embed="rId10" cstate="print">
-                      <a:extLst>
-                        <a:ext uri="{28A0092B-C50C-407E-A947-70E740481C1C}">
-                          <a14:useLocalDpi xmlns:a14="http://schemas.microsoft.com/office/drawing/2010/main" val="0"/>
-                        </a:ext>
-                      </a:extLst>
-                    </a:blip>
-                    <a:stretch>
-                      <a:fillRect/>
-                    </a:stretch>
-                  </pic:blipFill>
-                  <pic:spPr>
-                    <a:xfrm>
-                      <a:off x="0" y="0"/>
-                      <a:ext cx="5943600" cy="1525270"/>
-                    </a:xfrm>
-                    <a:prstGeom prst="rect">
-                      <a:avLst/>
-                    </a:prstGeom>
-                  </pic:spPr>
-                </pic:pic>
-              </a:graphicData>
-            </a:graphic>
-          </wp:inline>
-        </w:drawing>
-      </w:r>
     </w:p>
     <w:p>
       <w:pPr>
@@ -1166,61 +1736,10 @@
           <w:lang w:val="en-US"/>
         </w:rPr>
       </w:pPr>
-      <w:r>
-        <w:rPr>
-          <w:rFonts w:ascii="David" w:hAnsi="David" w:cs="David" w:hint="cs"/>
-          <w:noProof/>
-          <w:sz w:val="32"/>
-          <w:szCs w:val="32"/>
-          <w:rtl/>
-          <w:lang w:val="he-IL"/>
-        </w:rPr>
-        <w:drawing>
-          <wp:inline distT="0" distB="0" distL="0" distR="0" wp14:anchorId="25DCE79D" wp14:editId="47FFCEFB">
-            <wp:extent cx="5943600" cy="3583940"/>
-            <wp:effectExtent l="0" t="0" r="0" b="0"/>
-            <wp:docPr id="4" name="Picture 4" descr="Graphical user interface, text, application, email&#10;&#10;Description automatically generated"/>
-            <wp:cNvGraphicFramePr>
-              <a:graphicFrameLocks xmlns:a="http://schemas.openxmlformats.org/drawingml/2006/main" noChangeAspect="1"/>
-            </wp:cNvGraphicFramePr>
-            <a:graphic xmlns:a="http://schemas.openxmlformats.org/drawingml/2006/main">
-              <a:graphicData uri="http://schemas.openxmlformats.org/drawingml/2006/picture">
-                <pic:pic xmlns:pic="http://schemas.openxmlformats.org/drawingml/2006/picture">
-                  <pic:nvPicPr>
-                    <pic:cNvPr id="4" name="Picture 4" descr="Graphical user interface, text, application, email&#10;&#10;Description automatically generated"/>
-                    <pic:cNvPicPr/>
-                  </pic:nvPicPr>
-                  <pic:blipFill>
-                    <a:blip r:embed="rId11" cstate="print">
-                      <a:extLst>
-                        <a:ext uri="{28A0092B-C50C-407E-A947-70E740481C1C}">
-                          <a14:useLocalDpi xmlns:a14="http://schemas.microsoft.com/office/drawing/2010/main" val="0"/>
-                        </a:ext>
-                      </a:extLst>
-                    </a:blip>
-                    <a:stretch>
-                      <a:fillRect/>
-                    </a:stretch>
-                  </pic:blipFill>
-                  <pic:spPr>
-                    <a:xfrm>
-                      <a:off x="0" y="0"/>
-                      <a:ext cx="5943600" cy="3583940"/>
-                    </a:xfrm>
-                    <a:prstGeom prst="rect">
-                      <a:avLst/>
-                    </a:prstGeom>
-                  </pic:spPr>
-                </pic:pic>
-              </a:graphicData>
-            </a:graphic>
-          </wp:inline>
-        </w:drawing>
-      </w:r>
     </w:p>
     <w:sectPr>
-      <w:footerReference w:type="even" r:id="rId12"/>
-      <w:footerReference w:type="default" r:id="rId13"/>
+      <w:footerReference w:type="even" r:id="rId11"/>
+      <w:footerReference w:type="default" r:id="rId12"/>
       <w:pgSz w:w="12240" w:h="15840"/>
       <w:pgMar w:top="1440" w:right="1440" w:bottom="1440" w:left="1440" w:header="708" w:footer="708" w:gutter="0"/>
       <w:cols w:space="708"/>
@@ -1790,6 +2309,10 @@
   <w:style w:type="paragraph" w:default="1" w:styleId="Normal">
     <w:name w:val="Normal"/>
     <w:qFormat/>
+    <w:rsid w:val="002E1059"/>
+    <w:rPr>
+      <w:rFonts w:ascii="Times New Roman" w:eastAsia="Times New Roman" w:hAnsi="Times New Roman" w:cs="Times New Roman"/>
+    </w:rPr>
   </w:style>
   <w:style w:type="paragraph" w:styleId="Heading1">
     <w:name w:val="heading 1"/>
@@ -1803,7 +2326,7 @@
       <w:outlineLvl w:val="0"/>
     </w:pPr>
     <w:rPr>
-      <w:rFonts w:ascii="David" w:eastAsia="Times New Roman" w:hAnsi="David" w:cs="Times New Roman"/>
+      <w:rFonts w:ascii="David" w:hAnsi="David"/>
       <w:bCs/>
       <w:kern w:val="36"/>
       <w:sz w:val="36"/>
@@ -1888,9 +2411,6 @@
     <w:pPr>
       <w:spacing w:before="100" w:beforeAutospacing="1" w:after="100" w:afterAutospacing="1"/>
     </w:pPr>
-    <w:rPr>
-      <w:rFonts w:ascii="Times New Roman" w:eastAsia="Times New Roman" w:hAnsi="Times New Roman" w:cs="Times New Roman"/>
-    </w:rPr>
   </w:style>
   <w:style w:type="character" w:styleId="Hyperlink">
     <w:name w:val="Hyperlink"/>
@@ -1943,6 +2463,9 @@
         <w:tab w:val="right" w:pos="9360"/>
       </w:tabs>
     </w:pPr>
+    <w:rPr>
+      <w:rFonts w:asciiTheme="minorHAnsi" w:eastAsiaTheme="minorHAnsi" w:hAnsiTheme="minorHAnsi" w:cstheme="minorBidi"/>
+    </w:rPr>
   </w:style>
   <w:style w:type="character" w:customStyle="1" w:styleId="HeaderChar">
     <w:name w:val="Header Char"/>
@@ -1964,6 +2487,9 @@
         <w:tab w:val="right" w:pos="9360"/>
       </w:tabs>
     </w:pPr>
+    <w:rPr>
+      <w:rFonts w:asciiTheme="minorHAnsi" w:eastAsiaTheme="minorHAnsi" w:hAnsiTheme="minorHAnsi" w:cstheme="minorBidi"/>
+    </w:rPr>
   </w:style>
   <w:style w:type="character" w:customStyle="1" w:styleId="FooterChar">
     <w:name w:val="Footer Char"/>
@@ -2033,7 +2559,7 @@
       <w:spacing w:before="120"/>
     </w:pPr>
     <w:rPr>
-      <w:rFonts w:cstheme="minorHAnsi"/>
+      <w:rFonts w:asciiTheme="minorHAnsi" w:eastAsiaTheme="minorHAnsi" w:hAnsiTheme="minorHAnsi" w:cstheme="minorHAnsi"/>
       <w:b/>
       <w:bCs/>
       <w:i/>
@@ -2053,7 +2579,7 @@
       <w:ind w:left="240"/>
     </w:pPr>
     <w:rPr>
-      <w:rFonts w:cstheme="minorHAnsi"/>
+      <w:rFonts w:asciiTheme="minorHAnsi" w:eastAsiaTheme="minorHAnsi" w:hAnsiTheme="minorHAnsi" w:cstheme="minorHAnsi"/>
       <w:b/>
       <w:bCs/>
       <w:sz w:val="22"/>
@@ -2072,7 +2598,7 @@
       <w:ind w:left="480"/>
     </w:pPr>
     <w:rPr>
-      <w:rFonts w:cstheme="minorHAnsi"/>
+      <w:rFonts w:asciiTheme="minorHAnsi" w:eastAsiaTheme="minorHAnsi" w:hAnsiTheme="minorHAnsi" w:cstheme="minorHAnsi"/>
       <w:sz w:val="20"/>
       <w:szCs w:val="20"/>
     </w:rPr>
@@ -2090,7 +2616,7 @@
       <w:ind w:left="720"/>
     </w:pPr>
     <w:rPr>
-      <w:rFonts w:cstheme="minorHAnsi"/>
+      <w:rFonts w:asciiTheme="minorHAnsi" w:eastAsiaTheme="minorHAnsi" w:hAnsiTheme="minorHAnsi" w:cstheme="minorHAnsi"/>
       <w:sz w:val="20"/>
       <w:szCs w:val="20"/>
     </w:rPr>
@@ -2108,7 +2634,7 @@
       <w:ind w:left="960"/>
     </w:pPr>
     <w:rPr>
-      <w:rFonts w:cstheme="minorHAnsi"/>
+      <w:rFonts w:asciiTheme="minorHAnsi" w:eastAsiaTheme="minorHAnsi" w:hAnsiTheme="minorHAnsi" w:cstheme="minorHAnsi"/>
       <w:sz w:val="20"/>
       <w:szCs w:val="20"/>
     </w:rPr>
@@ -2126,7 +2652,7 @@
       <w:ind w:left="1200"/>
     </w:pPr>
     <w:rPr>
-      <w:rFonts w:cstheme="minorHAnsi"/>
+      <w:rFonts w:asciiTheme="minorHAnsi" w:eastAsiaTheme="minorHAnsi" w:hAnsiTheme="minorHAnsi" w:cstheme="minorHAnsi"/>
       <w:sz w:val="20"/>
       <w:szCs w:val="20"/>
     </w:rPr>
@@ -2144,7 +2670,7 @@
       <w:ind w:left="1440"/>
     </w:pPr>
     <w:rPr>
-      <w:rFonts w:cstheme="minorHAnsi"/>
+      <w:rFonts w:asciiTheme="minorHAnsi" w:eastAsiaTheme="minorHAnsi" w:hAnsiTheme="minorHAnsi" w:cstheme="minorHAnsi"/>
       <w:sz w:val="20"/>
       <w:szCs w:val="20"/>
     </w:rPr>
@@ -2162,7 +2688,7 @@
       <w:ind w:left="1680"/>
     </w:pPr>
     <w:rPr>
-      <w:rFonts w:cstheme="minorHAnsi"/>
+      <w:rFonts w:asciiTheme="minorHAnsi" w:eastAsiaTheme="minorHAnsi" w:hAnsiTheme="minorHAnsi" w:cstheme="minorHAnsi"/>
       <w:sz w:val="20"/>
       <w:szCs w:val="20"/>
     </w:rPr>
@@ -2180,7 +2706,7 @@
       <w:ind w:left="1920"/>
     </w:pPr>
     <w:rPr>
-      <w:rFonts w:cstheme="minorHAnsi"/>
+      <w:rFonts w:asciiTheme="minorHAnsi" w:eastAsiaTheme="minorHAnsi" w:hAnsiTheme="minorHAnsi" w:cstheme="minorHAnsi"/>
       <w:sz w:val="20"/>
       <w:szCs w:val="20"/>
     </w:rPr>
@@ -2234,7 +2760,7 @@
       </w:tabs>
     </w:pPr>
     <w:rPr>
-      <w:rFonts w:ascii="Courier New" w:eastAsia="Times New Roman" w:hAnsi="Courier New" w:cs="Courier New"/>
+      <w:rFonts w:ascii="Courier New" w:hAnsi="Courier New" w:cs="Courier New"/>
       <w:sz w:val="20"/>
       <w:szCs w:val="20"/>
     </w:rPr>

</xml_diff>